<commit_message>
Ultimate crash input found: 2eselcect [] ; // Ultimate crash
</commit_message>
<xml_diff>
--- a/Prace domowe/Rozdzial_7/Test_input_cwiczenie_7.docx
+++ b/Prace domowe/Rozdzial_7/Test_input_cwiczenie_7.docx
@@ -61,65 +61,14 @@
           <w:szCs w:val="19"/>
         </w:rPr>
       </w:pPr>
-      <w:proofErr w:type="spellStart"/>
-      <w:r>
-        <w:rPr>
-          <w:rFonts w:ascii="Consolas" w:hAnsi="Consolas" w:cs="Consolas"/>
-          <w:color w:val="000000"/>
-          <w:sz w:val="19"/>
-          <w:szCs w:val="19"/>
-        </w:rPr>
-        <w:t>fwefef</w:t>
-      </w:r>
-      <w:proofErr w:type="spellEnd"/>
-      <w:r>
-        <w:rPr>
-          <w:rFonts w:ascii="Consolas" w:hAnsi="Consolas" w:cs="Consolas"/>
-          <w:color w:val="000000"/>
-          <w:sz w:val="19"/>
-          <w:szCs w:val="19"/>
-        </w:rPr>
-        <w:t xml:space="preserve"> 2323; 89-*f; </w:t>
-      </w:r>
-      <w:proofErr w:type="spellStart"/>
-      <w:r>
-        <w:rPr>
-          <w:rFonts w:ascii="Consolas" w:hAnsi="Consolas" w:cs="Consolas"/>
-          <w:color w:val="000000"/>
-          <w:sz w:val="19"/>
-          <w:szCs w:val="19"/>
-        </w:rPr>
-        <w:t>efwe</w:t>
-      </w:r>
-      <w:proofErr w:type="spellEnd"/>
-      <w:r>
-        <w:rPr>
-          <w:rFonts w:ascii="Consolas" w:hAnsi="Consolas" w:cs="Consolas"/>
-          <w:color w:val="000000"/>
-          <w:sz w:val="19"/>
-          <w:szCs w:val="19"/>
-        </w:rPr>
-        <w:t>'';</w:t>
-      </w:r>
-      <w:proofErr w:type="spellStart"/>
-      <w:r>
-        <w:rPr>
-          <w:rFonts w:ascii="Consolas" w:hAnsi="Consolas" w:cs="Consolas"/>
-          <w:color w:val="000000"/>
-          <w:sz w:val="19"/>
-          <w:szCs w:val="19"/>
-        </w:rPr>
-        <w:t>fwf</w:t>
-      </w:r>
-      <w:proofErr w:type="spellEnd"/>
-      <w:r>
-        <w:rPr>
-          <w:rFonts w:ascii="Consolas" w:hAnsi="Consolas" w:cs="Consolas"/>
-          <w:color w:val="000000"/>
-          <w:sz w:val="19"/>
-          <w:szCs w:val="19"/>
-        </w:rPr>
-        <w:t>; 22+2;</w:t>
+      <w:r>
+        <w:rPr>
+          <w:rFonts w:ascii="Consolas" w:hAnsi="Consolas" w:cs="Consolas"/>
+          <w:color w:val="000000"/>
+          <w:sz w:val="19"/>
+          <w:szCs w:val="19"/>
+        </w:rPr>
+        <w:t>fwefef 2323; 89-*f; efwe'';fwf; 22+2;</w:t>
       </w:r>
     </w:p>
     <w:p>
@@ -497,14 +446,16 @@
           <w:color w:val="000000"/>
           <w:sz w:val="19"/>
           <w:szCs w:val="19"/>
-        </w:rPr>
-      </w:pPr>
-      <w:r>
-        <w:rPr>
-          <w:rFonts w:ascii="Consolas" w:hAnsi="Consolas" w:cs="Consolas"/>
-          <w:color w:val="000000"/>
-          <w:sz w:val="19"/>
-          <w:szCs w:val="19"/>
+          <w:lang w:val="pl-PL"/>
+        </w:rPr>
+      </w:pPr>
+      <w:r>
+        <w:rPr>
+          <w:rFonts w:ascii="Consolas" w:hAnsi="Consolas" w:cs="Consolas"/>
+          <w:color w:val="000000"/>
+          <w:sz w:val="19"/>
+          <w:szCs w:val="19"/>
+          <w:lang w:val="pl-PL"/>
         </w:rPr>
         <w:t>!!!</w:t>
       </w:r>
@@ -630,49 +581,40 @@
         <w:rPr>
           <w:rFonts w:ascii="Consolas" w:hAnsi="Consolas" w:cs="Consolas"/>
           <w:color w:val="000000"/>
-          <w:sz w:val="19"/>
-          <w:szCs w:val="19"/>
-          <w:lang w:val="pl-PL"/>
-        </w:rPr>
-      </w:pPr>
-      <w:bookmarkStart w:id="0" w:name="_GoBack"/>
-      <w:bookmarkEnd w:id="0"/>
-      <w:proofErr w:type="spellStart"/>
-      <w:r>
-        <w:rPr>
-          <w:rFonts w:ascii="Consolas" w:hAnsi="Consolas" w:cs="Consolas"/>
-          <w:color w:val="000000"/>
-          <w:sz w:val="19"/>
-          <w:szCs w:val="19"/>
+          <w:sz w:val="22"/>
+          <w:lang w:val="pl-PL"/>
+        </w:rPr>
+      </w:pPr>
+      <w:r>
+        <w:rPr>
+          <w:rFonts w:ascii="Consolas" w:hAnsi="Consolas" w:cs="Consolas"/>
+          <w:color w:val="000000"/>
+          <w:sz w:val="22"/>
           <w:lang w:val="pl-PL"/>
         </w:rPr>
         <w:t>After</w:t>
       </w:r>
-      <w:proofErr w:type="spellEnd"/>
-      <w:r>
-        <w:rPr>
-          <w:rFonts w:ascii="Consolas" w:hAnsi="Consolas" w:cs="Consolas"/>
-          <w:color w:val="000000"/>
-          <w:sz w:val="19"/>
-          <w:szCs w:val="19"/>
+      <w:r>
+        <w:rPr>
+          <w:rFonts w:ascii="Consolas" w:hAnsi="Consolas" w:cs="Consolas"/>
+          <w:color w:val="000000"/>
+          <w:sz w:val="22"/>
           <w:lang w:val="pl-PL"/>
         </w:rPr>
         <w:t xml:space="preserve"> </w:t>
       </w:r>
-      <w:proofErr w:type="spellStart"/>
-      <w:r>
-        <w:rPr>
+      <w:r>
+        <w:rPr>
+          <w:sz w:val="22"/>
           <w:lang w:val="pl-PL"/>
         </w:rPr>
         <w:t>selecting</w:t>
       </w:r>
-      <w:proofErr w:type="spellEnd"/>
-      <w:r>
-        <w:rPr>
-          <w:rFonts w:ascii="Consolas" w:hAnsi="Consolas" w:cs="Consolas"/>
-          <w:color w:val="000000"/>
-          <w:sz w:val="19"/>
-          <w:szCs w:val="19"/>
+      <w:r>
+        <w:rPr>
+          <w:rFonts w:ascii="Consolas" w:hAnsi="Consolas" w:cs="Consolas"/>
+          <w:color w:val="000000"/>
+          <w:sz w:val="22"/>
           <w:lang w:val="pl-PL"/>
         </w:rPr>
         <w:t xml:space="preserve"> „Ponów próbę”</w:t>
@@ -748,42 +690,12 @@
           <w:lang w:val="pl-PL"/>
         </w:rPr>
       </w:pPr>
-      <w:proofErr w:type="spellStart"/>
-      <w:r>
-        <w:rPr>
-          <w:lang w:val="pl-PL"/>
-        </w:rPr>
-        <w:t>After</w:t>
-      </w:r>
-      <w:proofErr w:type="spellEnd"/>
-      <w:r>
-        <w:rPr>
-          <w:lang w:val="pl-PL"/>
-        </w:rPr>
-        <w:t xml:space="preserve"> </w:t>
-      </w:r>
-      <w:proofErr w:type="spellStart"/>
-      <w:r>
-        <w:rPr>
-          <w:lang w:val="pl-PL"/>
-        </w:rPr>
-        <w:t>selecting</w:t>
-      </w:r>
-      <w:proofErr w:type="spellEnd"/>
-      <w:r>
-        <w:rPr>
-          <w:lang w:val="pl-PL"/>
-        </w:rPr>
-        <w:t xml:space="preserve"> </w:t>
-      </w:r>
-      <w:proofErr w:type="spellStart"/>
-      <w:r>
-        <w:rPr>
-          <w:lang w:val="pl-PL"/>
-        </w:rPr>
-        <w:t>Continue</w:t>
-      </w:r>
-      <w:proofErr w:type="spellEnd"/>
+      <w:r>
+        <w:rPr>
+          <w:lang w:val="pl-PL"/>
+        </w:rPr>
+        <w:t>After selecting Continue</w:t>
+      </w:r>
     </w:p>
     <w:p>
       <w:pPr>
@@ -872,23 +784,7 @@
     </w:p>
     <w:p>
       <w:r>
-        <w:t>After selecting couple Times „</w:t>
-      </w:r>
-      <w:proofErr w:type="spellStart"/>
-      <w:r>
-        <w:t>Ponów</w:t>
-      </w:r>
-      <w:proofErr w:type="spellEnd"/>
-      <w:r>
-        <w:t xml:space="preserve"> </w:t>
-      </w:r>
-      <w:proofErr w:type="spellStart"/>
-      <w:r>
-        <w:t>próbę</w:t>
-      </w:r>
-      <w:proofErr w:type="spellEnd"/>
-      <w:r>
-        <w:t xml:space="preserve"> </w:t>
+        <w:t xml:space="preserve">After selecting couple Times „Ponów próbę </w:t>
       </w:r>
       <w:r>
         <w:t>and “Continue”</w:t>
@@ -943,6 +839,65 @@
             </a:graphic>
           </wp:inline>
         </w:drawing>
+      </w:r>
+    </w:p>
+    <w:p>
+      <w:pPr>
+        <w:jc w:val="center"/>
+      </w:pPr>
+    </w:p>
+    <w:p/>
+    <w:p/>
+    <w:p>
+      <w:r>
+        <w:t>For input:</w:t>
+      </w:r>
+    </w:p>
+    <w:p>
+      <w:pPr>
+        <w:rPr>
+          <w:i/>
+        </w:rPr>
+      </w:pPr>
+      <w:r>
+        <w:rPr>
+          <w:i/>
+        </w:rPr>
+        <w:t>2eselcect [] ;</w:t>
+      </w:r>
+      <w:r>
+        <w:rPr>
+          <w:i/>
+        </w:rPr>
+        <w:t xml:space="preserve"> // Ultimate crash</w:t>
+      </w:r>
+      <w:bookmarkStart w:id="0" w:name="_GoBack"/>
+      <w:bookmarkEnd w:id="0"/>
+    </w:p>
+    <w:p>
+      <w:r>
+        <w:t xml:space="preserve">It crashes similar to previous example but now you </w:t>
+      </w:r>
+      <w:r>
+        <w:t>can’t</w:t>
+      </w:r>
+      <w:r>
+        <w:t xml:space="preserve"> go outside </w:t>
+      </w:r>
+      <w:r>
+        <w:t xml:space="preserve">„Ponów próbę </w:t>
+      </w:r>
+      <w:r>
+        <w:t>and “Continue”</w:t>
+      </w:r>
+      <w:r>
+        <w:t xml:space="preserve"> </w:t>
+      </w:r>
+      <w:r>
+        <w:t xml:space="preserve">prompt </w:t>
+      </w:r>
+      <w:r>
+        <w:t>loop.</w:t>
       </w:r>
     </w:p>
     <w:sectPr>

</xml_diff>